<commit_message>
Made a small change to RJ message just to change the protocol. For the versioning blog post.
</commit_message>
<xml_diff>
--- a/specs/sop.docx
+++ b/specs/sop.docx
@@ -64,6 +64,260 @@
     </w:p>
     <w:p>
       <w:pPr>
+        <w:pStyle w:val="Heading1"/>
+      </w:pPr>
+      <w:r>
+        <w:t>Versions</w:t>
+      </w:r>
+    </w:p>
+    <w:tbl>
+      <w:tblPr>
+        <w:tblStyle w:val="TableGrid"/>
+        <w:tblW w:w="0" w:type="auto"/>
+        <w:tblLook w:val="04A0" w:firstRow="1" w:lastRow="0" w:firstColumn="1" w:lastColumn="0" w:noHBand="0" w:noVBand="1"/>
+      </w:tblPr>
+      <w:tblGrid>
+        <w:gridCol w:w="2952"/>
+        <w:gridCol w:w="2952"/>
+        <w:gridCol w:w="2952"/>
+      </w:tblGrid>
+      <w:tr>
+        <w:tc>
+          <w:tcPr>
+            <w:tcW w:w="2952" w:type="dxa"/>
+          </w:tcPr>
+          <w:p>
+            <w:pPr>
+              <w:rPr>
+                <w:rFonts w:ascii="Calibri" w:eastAsia="Times New Roman" w:hAnsi="Calibri" w:cs="Times New Roman"/>
+                <w:color w:val="000000"/>
+                <w:sz w:val="22"/>
+                <w:szCs w:val="22"/>
+              </w:rPr>
+            </w:pPr>
+            <w:r>
+              <w:rPr>
+                <w:rFonts w:ascii="Calibri" w:eastAsia="Times New Roman" w:hAnsi="Calibri" w:cs="Times New Roman"/>
+                <w:color w:val="000000"/>
+                <w:sz w:val="22"/>
+                <w:szCs w:val="22"/>
+              </w:rPr>
+              <w:t>Version number</w:t>
+            </w:r>
+          </w:p>
+        </w:tc>
+        <w:tc>
+          <w:tcPr>
+            <w:tcW w:w="2952" w:type="dxa"/>
+          </w:tcPr>
+          <w:p>
+            <w:pPr>
+              <w:rPr>
+                <w:rFonts w:ascii="Calibri" w:eastAsia="Times New Roman" w:hAnsi="Calibri" w:cs="Times New Roman"/>
+                <w:color w:val="000000"/>
+                <w:sz w:val="22"/>
+                <w:szCs w:val="22"/>
+              </w:rPr>
+            </w:pPr>
+            <w:r>
+              <w:rPr>
+                <w:rFonts w:ascii="Calibri" w:eastAsia="Times New Roman" w:hAnsi="Calibri" w:cs="Times New Roman"/>
+                <w:color w:val="000000"/>
+                <w:sz w:val="22"/>
+                <w:szCs w:val="22"/>
+              </w:rPr>
+              <w:t>Release date</w:t>
+            </w:r>
+          </w:p>
+        </w:tc>
+        <w:tc>
+          <w:tcPr>
+            <w:tcW w:w="2952" w:type="dxa"/>
+          </w:tcPr>
+          <w:p>
+            <w:pPr>
+              <w:rPr>
+                <w:rFonts w:ascii="Calibri" w:eastAsia="Times New Roman" w:hAnsi="Calibri" w:cs="Times New Roman"/>
+                <w:color w:val="000000"/>
+                <w:sz w:val="22"/>
+                <w:szCs w:val="22"/>
+              </w:rPr>
+            </w:pPr>
+            <w:r>
+              <w:rPr>
+                <w:rFonts w:ascii="Calibri" w:eastAsia="Times New Roman" w:hAnsi="Calibri" w:cs="Times New Roman"/>
+                <w:color w:val="000000"/>
+                <w:sz w:val="22"/>
+                <w:szCs w:val="22"/>
+              </w:rPr>
+              <w:t>Details</w:t>
+            </w:r>
+          </w:p>
+        </w:tc>
+      </w:tr>
+      <w:tr>
+        <w:tc>
+          <w:tcPr>
+            <w:tcW w:w="2952" w:type="dxa"/>
+          </w:tcPr>
+          <w:p>
+            <w:pPr>
+              <w:rPr>
+                <w:rFonts w:ascii="Calibri" w:eastAsia="Times New Roman" w:hAnsi="Calibri" w:cs="Times New Roman"/>
+                <w:color w:val="000000"/>
+                <w:sz w:val="22"/>
+                <w:szCs w:val="22"/>
+              </w:rPr>
+            </w:pPr>
+            <w:r>
+              <w:rPr>
+                <w:rFonts w:ascii="Calibri" w:eastAsia="Times New Roman" w:hAnsi="Calibri" w:cs="Times New Roman"/>
+                <w:color w:val="000000"/>
+                <w:sz w:val="22"/>
+                <w:szCs w:val="22"/>
+              </w:rPr>
+              <w:t>1.0</w:t>
+            </w:r>
+          </w:p>
+        </w:tc>
+        <w:tc>
+          <w:tcPr>
+            <w:tcW w:w="2952" w:type="dxa"/>
+          </w:tcPr>
+          <w:p>
+            <w:pPr>
+              <w:rPr>
+                <w:rFonts w:ascii="Calibri" w:eastAsia="Times New Roman" w:hAnsi="Calibri" w:cs="Times New Roman"/>
+                <w:color w:val="000000"/>
+                <w:sz w:val="22"/>
+                <w:szCs w:val="22"/>
+              </w:rPr>
+            </w:pPr>
+            <w:r>
+              <w:rPr>
+                <w:rFonts w:ascii="Calibri" w:eastAsia="Times New Roman" w:hAnsi="Calibri" w:cs="Times New Roman"/>
+                <w:color w:val="000000"/>
+                <w:sz w:val="22"/>
+                <w:szCs w:val="22"/>
+              </w:rPr>
+              <w:t>01/01/2015</w:t>
+            </w:r>
+          </w:p>
+        </w:tc>
+        <w:tc>
+          <w:tcPr>
+            <w:tcW w:w="2952" w:type="dxa"/>
+          </w:tcPr>
+          <w:p>
+            <w:pPr>
+              <w:rPr>
+                <w:rFonts w:ascii="Calibri" w:eastAsia="Times New Roman" w:hAnsi="Calibri" w:cs="Times New Roman"/>
+                <w:color w:val="000000"/>
+                <w:sz w:val="22"/>
+                <w:szCs w:val="22"/>
+              </w:rPr>
+            </w:pPr>
+            <w:r>
+              <w:rPr>
+                <w:rFonts w:ascii="Calibri" w:eastAsia="Times New Roman" w:hAnsi="Calibri" w:cs="Times New Roman"/>
+                <w:color w:val="000000"/>
+                <w:sz w:val="22"/>
+                <w:szCs w:val="22"/>
+              </w:rPr>
+              <w:t>Initial version</w:t>
+            </w:r>
+          </w:p>
+        </w:tc>
+      </w:tr>
+      <w:tr>
+        <w:tc>
+          <w:tcPr>
+            <w:tcW w:w="2952" w:type="dxa"/>
+          </w:tcPr>
+          <w:p>
+            <w:pPr>
+              <w:rPr>
+                <w:rFonts w:ascii="Calibri" w:eastAsia="Times New Roman" w:hAnsi="Calibri" w:cs="Times New Roman"/>
+                <w:color w:val="000000"/>
+                <w:sz w:val="22"/>
+                <w:szCs w:val="22"/>
+              </w:rPr>
+            </w:pPr>
+            <w:r>
+              <w:rPr>
+                <w:rFonts w:ascii="Calibri" w:eastAsia="Times New Roman" w:hAnsi="Calibri" w:cs="Times New Roman"/>
+                <w:color w:val="000000"/>
+                <w:sz w:val="22"/>
+                <w:szCs w:val="22"/>
+              </w:rPr>
+              <w:t>2.0</w:t>
+            </w:r>
+          </w:p>
+        </w:tc>
+        <w:tc>
+          <w:tcPr>
+            <w:tcW w:w="2952" w:type="dxa"/>
+          </w:tcPr>
+          <w:p>
+            <w:pPr>
+              <w:rPr>
+                <w:rFonts w:ascii="Calibri" w:eastAsia="Times New Roman" w:hAnsi="Calibri" w:cs="Times New Roman"/>
+                <w:color w:val="000000"/>
+                <w:sz w:val="22"/>
+                <w:szCs w:val="22"/>
+              </w:rPr>
+            </w:pPr>
+            <w:r>
+              <w:rPr>
+                <w:rFonts w:ascii="Calibri" w:eastAsia="Times New Roman" w:hAnsi="Calibri" w:cs="Times New Roman"/>
+                <w:color w:val="000000"/>
+                <w:sz w:val="22"/>
+                <w:szCs w:val="22"/>
+              </w:rPr>
+              <w:t>10/07/2017</w:t>
+            </w:r>
+          </w:p>
+        </w:tc>
+        <w:tc>
+          <w:tcPr>
+            <w:tcW w:w="2952" w:type="dxa"/>
+          </w:tcPr>
+          <w:p>
+            <w:pPr>
+              <w:pStyle w:val="ListParagraph"/>
+              <w:numPr>
+                <w:ilvl w:val="0"/>
+                <w:numId w:val="5"/>
+              </w:numPr>
+              <w:rPr>
+                <w:rFonts w:ascii="Calibri" w:eastAsia="Times New Roman" w:hAnsi="Calibri" w:cs="Times New Roman"/>
+                <w:color w:val="000000"/>
+                <w:sz w:val="22"/>
+                <w:szCs w:val="22"/>
+              </w:rPr>
+            </w:pPr>
+            <w:r>
+              <w:rPr>
+                <w:rFonts w:ascii="Calibri" w:eastAsia="Times New Roman" w:hAnsi="Calibri" w:cs="Times New Roman"/>
+                <w:color w:val="000000"/>
+                <w:sz w:val="22"/>
+                <w:szCs w:val="22"/>
+              </w:rPr>
+              <w:t>Resized RJ.text to 60 characters.</w:t>
+            </w:r>
+            <w:bookmarkStart w:id="1" w:name="_GoBack"/>
+            <w:bookmarkEnd w:id="1"/>
+          </w:p>
+        </w:tc>
+      </w:tr>
+    </w:tbl>
+    <w:p>
+      <w:pPr>
+        <w:pStyle w:val="BodyText"/>
+      </w:pPr>
+    </w:p>
+    <w:p>
+      <w:pPr>
         <w:pStyle w:val="Heading2"/>
       </w:pPr>
       <w:r>
@@ -75,10 +329,7 @@
         <w:pStyle w:val="BodyText"/>
       </w:pPr>
       <w:r>
-        <w:t xml:space="preserve">The SOP </w:t>
-      </w:r>
-      <w:r>
-        <w:t>message types follow the format HEADER|PAYLOAD|TRAILER (note that '|' is not included in the protocol).</w:t>
+        <w:t>The SOP message types follow the format HEADER|PAYLOAD|TRAILER (note that '|' is not included in the protocol).</w:t>
       </w:r>
     </w:p>
     <w:p>
@@ -662,8 +913,6 @@
       <w:r>
         <w:t>Message types</w:t>
       </w:r>
-      <w:bookmarkStart w:id="1" w:name="_GoBack"/>
-      <w:bookmarkEnd w:id="1"/>
     </w:p>
     <w:p>
       <w:pPr>
@@ -840,6 +1089,7 @@
               <w:pStyle w:val="Compact"/>
             </w:pPr>
             <w:r>
+              <w:lastRenderedPageBreak/>
               <w:t>EN</w:t>
             </w:r>
           </w:p>
@@ -1396,7 +1646,6 @@
                 <w:sz w:val="22"/>
                 <w:szCs w:val="22"/>
               </w:rPr>
-              <w:lastRenderedPageBreak/>
               <w:t>volume</w:t>
             </w:r>
           </w:p>
@@ -1921,7 +2170,25 @@
                 <w:sz w:val="22"/>
                 <w:szCs w:val="22"/>
               </w:rPr>
-              <w:t>Identifier for the account of be used for clearance.</w:t>
+              <w:t xml:space="preserve">Identifier for the account </w:t>
+            </w:r>
+            <w:r>
+              <w:rPr>
+                <w:rFonts w:ascii="Calibri" w:eastAsia="Times New Roman" w:hAnsi="Calibri" w:cs="Times New Roman"/>
+                <w:color w:val="000000"/>
+                <w:sz w:val="22"/>
+                <w:szCs w:val="22"/>
+              </w:rPr>
+              <w:t>t</w:t>
+            </w:r>
+            <w:r>
+              <w:rPr>
+                <w:rFonts w:ascii="Calibri" w:eastAsia="Times New Roman" w:hAnsi="Calibri" w:cs="Times New Roman"/>
+                <w:color w:val="000000"/>
+                <w:sz w:val="22"/>
+                <w:szCs w:val="22"/>
+              </w:rPr>
+              <w:t>o be used for clearance.</w:t>
             </w:r>
           </w:p>
         </w:tc>
@@ -3081,7 +3348,25 @@
                 <w:sz w:val="22"/>
                 <w:szCs w:val="22"/>
               </w:rPr>
-              <w:t>Identifier for the account of be used for clearance.</w:t>
+              <w:t xml:space="preserve">Identifier for the account </w:t>
+            </w:r>
+            <w:r>
+              <w:rPr>
+                <w:rFonts w:ascii="Calibri" w:eastAsia="Times New Roman" w:hAnsi="Calibri" w:cs="Times New Roman"/>
+                <w:color w:val="000000"/>
+                <w:sz w:val="22"/>
+                <w:szCs w:val="22"/>
+              </w:rPr>
+              <w:t>t</w:t>
+            </w:r>
+            <w:r>
+              <w:rPr>
+                <w:rFonts w:ascii="Calibri" w:eastAsia="Times New Roman" w:hAnsi="Calibri" w:cs="Times New Roman"/>
+                <w:color w:val="000000"/>
+                <w:sz w:val="22"/>
+                <w:szCs w:val="22"/>
+              </w:rPr>
+              <w:t>o be used for clearance.</w:t>
             </w:r>
           </w:p>
         </w:tc>
@@ -3938,6 +4223,7 @@
         <w:pStyle w:val="Heading3"/>
       </w:pPr>
       <w:r>
+        <w:lastRenderedPageBreak/>
         <w:t xml:space="preserve">RJ </w:t>
       </w:r>
       <w:r>
@@ -4499,7 +4785,7 @@
                 <w:sz w:val="22"/>
                 <w:szCs w:val="22"/>
               </w:rPr>
-              <w:t>48</w:t>
+              <w:t>60</w:t>
             </w:r>
           </w:p>
         </w:tc>
@@ -4565,7 +4851,6 @@
         <w:pStyle w:val="Heading3"/>
       </w:pPr>
       <w:r>
-        <w:lastRenderedPageBreak/>
         <w:t>EN - Exchange News</w:t>
       </w:r>
     </w:p>
@@ -6786,9 +7071,10 @@
     </w:p>
     <w:p>
       <w:pPr>
-        <w:pStyle w:val="Heading2"/>
+        <w:pStyle w:val="Heading1"/>
       </w:pPr>
       <w:r>
+        <w:lastRenderedPageBreak/>
         <w:t>Appendix</w:t>
       </w:r>
     </w:p>
@@ -7139,6 +7425,119 @@
     </w:lvl>
   </w:abstractNum>
   <w:abstractNum w:abstractNumId="3" w15:restartNumberingAfterBreak="0">
+    <w:nsid w:val="0058685C"/>
+    <w:multiLevelType w:val="hybridMultilevel"/>
+    <w:tmpl w:val="86387E84"/>
+    <w:lvl w:ilvl="0" w:tplc="F7CE630E">
+      <w:start w:val="2"/>
+      <w:numFmt w:val="bullet"/>
+      <w:lvlText w:val="-"/>
+      <w:lvlJc w:val="left"/>
+      <w:pPr>
+        <w:ind w:left="720" w:hanging="360"/>
+      </w:pPr>
+      <w:rPr>
+        <w:rFonts w:ascii="Calibri" w:eastAsia="Times New Roman" w:hAnsi="Calibri" w:cs="Times New Roman" w:hint="default"/>
+      </w:rPr>
+    </w:lvl>
+    <w:lvl w:ilvl="1" w:tplc="04090003" w:tentative="1">
+      <w:start w:val="1"/>
+      <w:numFmt w:val="bullet"/>
+      <w:lvlText w:val="o"/>
+      <w:lvlJc w:val="left"/>
+      <w:pPr>
+        <w:ind w:left="1440" w:hanging="360"/>
+      </w:pPr>
+      <w:rPr>
+        <w:rFonts w:ascii="Courier New" w:hAnsi="Courier New" w:cs="Courier New" w:hint="default"/>
+      </w:rPr>
+    </w:lvl>
+    <w:lvl w:ilvl="2" w:tplc="04090005" w:tentative="1">
+      <w:start w:val="1"/>
+      <w:numFmt w:val="bullet"/>
+      <w:lvlText w:val=""/>
+      <w:lvlJc w:val="left"/>
+      <w:pPr>
+        <w:ind w:left="2160" w:hanging="360"/>
+      </w:pPr>
+      <w:rPr>
+        <w:rFonts w:ascii="Wingdings" w:hAnsi="Wingdings" w:hint="default"/>
+      </w:rPr>
+    </w:lvl>
+    <w:lvl w:ilvl="3" w:tplc="04090001" w:tentative="1">
+      <w:start w:val="1"/>
+      <w:numFmt w:val="bullet"/>
+      <w:lvlText w:val=""/>
+      <w:lvlJc w:val="left"/>
+      <w:pPr>
+        <w:ind w:left="2880" w:hanging="360"/>
+      </w:pPr>
+      <w:rPr>
+        <w:rFonts w:ascii="Symbol" w:hAnsi="Symbol" w:hint="default"/>
+      </w:rPr>
+    </w:lvl>
+    <w:lvl w:ilvl="4" w:tplc="04090003" w:tentative="1">
+      <w:start w:val="1"/>
+      <w:numFmt w:val="bullet"/>
+      <w:lvlText w:val="o"/>
+      <w:lvlJc w:val="left"/>
+      <w:pPr>
+        <w:ind w:left="3600" w:hanging="360"/>
+      </w:pPr>
+      <w:rPr>
+        <w:rFonts w:ascii="Courier New" w:hAnsi="Courier New" w:cs="Courier New" w:hint="default"/>
+      </w:rPr>
+    </w:lvl>
+    <w:lvl w:ilvl="5" w:tplc="04090005" w:tentative="1">
+      <w:start w:val="1"/>
+      <w:numFmt w:val="bullet"/>
+      <w:lvlText w:val=""/>
+      <w:lvlJc w:val="left"/>
+      <w:pPr>
+        <w:ind w:left="4320" w:hanging="360"/>
+      </w:pPr>
+      <w:rPr>
+        <w:rFonts w:ascii="Wingdings" w:hAnsi="Wingdings" w:hint="default"/>
+      </w:rPr>
+    </w:lvl>
+    <w:lvl w:ilvl="6" w:tplc="04090001" w:tentative="1">
+      <w:start w:val="1"/>
+      <w:numFmt w:val="bullet"/>
+      <w:lvlText w:val=""/>
+      <w:lvlJc w:val="left"/>
+      <w:pPr>
+        <w:ind w:left="5040" w:hanging="360"/>
+      </w:pPr>
+      <w:rPr>
+        <w:rFonts w:ascii="Symbol" w:hAnsi="Symbol" w:hint="default"/>
+      </w:rPr>
+    </w:lvl>
+    <w:lvl w:ilvl="7" w:tplc="04090003" w:tentative="1">
+      <w:start w:val="1"/>
+      <w:numFmt w:val="bullet"/>
+      <w:lvlText w:val="o"/>
+      <w:lvlJc w:val="left"/>
+      <w:pPr>
+        <w:ind w:left="5760" w:hanging="360"/>
+      </w:pPr>
+      <w:rPr>
+        <w:rFonts w:ascii="Courier New" w:hAnsi="Courier New" w:cs="Courier New" w:hint="default"/>
+      </w:rPr>
+    </w:lvl>
+    <w:lvl w:ilvl="8" w:tplc="04090005" w:tentative="1">
+      <w:start w:val="1"/>
+      <w:numFmt w:val="bullet"/>
+      <w:lvlText w:val=""/>
+      <w:lvlJc w:val="left"/>
+      <w:pPr>
+        <w:ind w:left="6480" w:hanging="360"/>
+      </w:pPr>
+      <w:rPr>
+        <w:rFonts w:ascii="Wingdings" w:hAnsi="Wingdings" w:hint="default"/>
+      </w:rPr>
+    </w:lvl>
+  </w:abstractNum>
+  <w:abstractNum w:abstractNumId="4" w15:restartNumberingAfterBreak="0">
     <w:nsid w:val="2549934D"/>
     <w:multiLevelType w:val="multilevel"/>
     <w:tmpl w:val="E1783B3E"/>
@@ -7237,7 +7636,7 @@
     <w:abstractNumId w:val="2"/>
   </w:num>
   <w:num w:numId="3">
-    <w:abstractNumId w:val="3"/>
+    <w:abstractNumId w:val="4"/>
   </w:num>
   <w:num w:numId="4">
     <w:abstractNumId w:val="0"/>
@@ -7262,6 +7661,9 @@
     <w:lvlOverride w:ilvl="6">
       <w:startOverride w:val="1"/>
     </w:lvlOverride>
+  </w:num>
+  <w:num w:numId="5">
+    <w:abstractNumId w:val="3"/>
   </w:num>
 </w:numbering>
 </file>
@@ -8287,6 +8689,33 @@
       <w:rFonts w:ascii="Times New Roman" w:eastAsia="Times New Roman" w:hAnsi="Times New Roman" w:cs="Times New Roman"/>
     </w:rPr>
   </w:style>
+  <w:style w:type="table" w:styleId="TableGrid">
+    <w:name w:val="Table Grid"/>
+    <w:basedOn w:val="TableNormal"/>
+    <w:rsid w:val="005E7D4C"/>
+    <w:pPr>
+      <w:spacing w:after="0"/>
+    </w:pPr>
+    <w:tblPr>
+      <w:tblBorders>
+        <w:top w:val="single" w:sz="4" w:space="0" w:color="auto"/>
+        <w:left w:val="single" w:sz="4" w:space="0" w:color="auto"/>
+        <w:bottom w:val="single" w:sz="4" w:space="0" w:color="auto"/>
+        <w:right w:val="single" w:sz="4" w:space="0" w:color="auto"/>
+        <w:insideH w:val="single" w:sz="4" w:space="0" w:color="auto"/>
+        <w:insideV w:val="single" w:sz="4" w:space="0" w:color="auto"/>
+      </w:tblBorders>
+    </w:tblPr>
+  </w:style>
+  <w:style w:type="paragraph" w:styleId="ListParagraph">
+    <w:name w:val="List Paragraph"/>
+    <w:basedOn w:val="Normal"/>
+    <w:rsid w:val="00436AFF"/>
+    <w:pPr>
+      <w:ind w:left="720"/>
+      <w:contextualSpacing/>
+    </w:pPr>
+  </w:style>
 </w:styles>
 </file>
 

</xml_diff>